<commit_message>
quality of life changes
</commit_message>
<xml_diff>
--- a/meetrapporten/working/Meetrapport RGB to Grayscale - nauwkeurigheid.docx
+++ b/meetrapporten/working/Meetrapport RGB to Grayscale - nauwkeurigheid.docx
@@ -5,6 +5,7 @@
     <w:p>
       <w:pPr>
         <w:pStyle w:val="Kop1"/>
+        <w:jc w:val="left"/>
         <w:rPr>
           <w:lang w:val="nl-NL"/>
         </w:rPr>
@@ -19,7 +20,21 @@
         <w:rPr>
           <w:lang w:val="nl-NL"/>
         </w:rPr>
-        <w:t xml:space="preserve"> RGB naar Grayscale t</w:t>
+        <w:t xml:space="preserve"> RGB naar </w:t>
+      </w:r>
+      <w:proofErr w:type="spellStart"/>
+      <w:r>
+        <w:rPr>
+          <w:lang w:val="nl-NL"/>
+        </w:rPr>
+        <w:t>Grayscale</w:t>
+      </w:r>
+      <w:proofErr w:type="spellEnd"/>
+      <w:r>
+        <w:rPr>
+          <w:lang w:val="nl-NL"/>
+        </w:rPr>
+        <w:t xml:space="preserve"> t</w:t>
       </w:r>
       <w:r>
         <w:rPr>
@@ -32,13 +47,70 @@
           <w:lang w:val="nl-NL"/>
         </w:rPr>
         <w:t>: nauwkeurigheid</w:t>
+      </w:r>
+    </w:p>
+    <w:p>
+      <w:pPr>
+        <w:pStyle w:val="Kop2"/>
+        <w:jc w:val="left"/>
+        <w:rPr>
+          <w:lang w:val="nl-NL"/>
+        </w:rPr>
+      </w:pPr>
+      <w:r>
+        <w:rPr>
+          <w:lang w:val="nl-NL"/>
+        </w:rPr>
+        <w:t>N</w:t>
+      </w:r>
+      <w:r>
+        <w:rPr>
+          <w:lang w:val="nl-NL"/>
+        </w:rPr>
+        <w:t>amen en datum</w:t>
+      </w:r>
+    </w:p>
+    <w:p>
+      <w:pPr>
+        <w:jc w:val="left"/>
+        <w:rPr>
+          <w:lang w:val="nl-NL"/>
+        </w:rPr>
+      </w:pPr>
+      <w:r>
+        <w:rPr>
+          <w:lang w:val="nl-NL"/>
+        </w:rPr>
+        <w:t xml:space="preserve">Bas van Eck en Lennart Jensen. </w:t>
+      </w:r>
+      <w:r>
+        <w:rPr>
+          <w:lang w:val="nl-NL"/>
+        </w:rPr>
+        <w:tab/>
+        <w:t>25-3-2019</w:t>
+      </w:r>
+    </w:p>
+    <w:p>
+      <w:pPr>
+        <w:pStyle w:val="Kop2"/>
+        <w:jc w:val="left"/>
+        <w:rPr>
+          <w:lang w:val="nl-NL"/>
+        </w:rPr>
+      </w:pPr>
+      <w:r>
+        <w:rPr>
+          <w:lang w:val="nl-NL"/>
+        </w:rPr>
+        <w:t>Doel</w:t>
       </w:r>
       <w:bookmarkStart w:id="0" w:name="_GoBack"/>
       <w:bookmarkEnd w:id="0"/>
     </w:p>
     <w:p>
       <w:pPr>
-        <w:pStyle w:val="Kop2"/>
+        <w:jc w:val="left"/>
         <w:rPr>
           <w:lang w:val="nl-NL"/>
         </w:rPr>
@@ -47,38 +119,125 @@
         <w:rPr>
           <w:lang w:val="nl-NL"/>
         </w:rPr>
-        <w:t>N</w:t>
-      </w:r>
-      <w:r>
-        <w:rPr>
-          <w:lang w:val="nl-NL"/>
-        </w:rPr>
-        <w:t>amen en datum</w:t>
-      </w:r>
-    </w:p>
-    <w:p>
-      <w:pPr>
-        <w:rPr>
-          <w:lang w:val="nl-NL"/>
-        </w:rPr>
-      </w:pPr>
-      <w:r>
-        <w:rPr>
-          <w:lang w:val="nl-NL"/>
-        </w:rPr>
-        <w:t xml:space="preserve">Bas van Eck en Lennart Jensen. </w:t>
-      </w:r>
-      <w:r>
-        <w:rPr>
-          <w:lang w:val="nl-NL"/>
-        </w:rPr>
-        <w:tab/>
-        <w:t>25-3-2019</w:t>
+        <w:t xml:space="preserve">In dit meetrapport wordt onderzocht wat de beste methode is om een image van RGB naar </w:t>
+      </w:r>
+      <w:proofErr w:type="spellStart"/>
+      <w:r>
+        <w:rPr>
+          <w:lang w:val="nl-NL"/>
+        </w:rPr>
+        <w:t>Grayscale</w:t>
+      </w:r>
+      <w:proofErr w:type="spellEnd"/>
+      <w:r>
+        <w:rPr>
+          <w:lang w:val="nl-NL"/>
+        </w:rPr>
+        <w:t xml:space="preserve"> te transformeren. De methodes die worden vergeleken zijn: de </w:t>
+      </w:r>
+      <w:proofErr w:type="spellStart"/>
+      <w:r>
+        <w:rPr>
+          <w:lang w:val="nl-NL"/>
+        </w:rPr>
+        <w:t>lightness</w:t>
+      </w:r>
+      <w:proofErr w:type="spellEnd"/>
+      <w:r>
+        <w:rPr>
+          <w:lang w:val="nl-NL"/>
+        </w:rPr>
+        <w:t xml:space="preserve"> methode, de </w:t>
+      </w:r>
+      <w:proofErr w:type="spellStart"/>
+      <w:r>
+        <w:rPr>
+          <w:lang w:val="nl-NL"/>
+        </w:rPr>
+        <w:t>average</w:t>
+      </w:r>
+      <w:proofErr w:type="spellEnd"/>
+      <w:r>
+        <w:rPr>
+          <w:lang w:val="nl-NL"/>
+        </w:rPr>
+        <w:t xml:space="preserve"> methode en de </w:t>
+      </w:r>
+      <w:proofErr w:type="spellStart"/>
+      <w:r>
+        <w:rPr>
+          <w:lang w:val="nl-NL"/>
+        </w:rPr>
+        <w:t>lumnosity</w:t>
+      </w:r>
+      <w:proofErr w:type="spellEnd"/>
+      <w:r>
+        <w:rPr>
+          <w:lang w:val="nl-NL"/>
+        </w:rPr>
+        <w:t xml:space="preserve"> methode. De </w:t>
+      </w:r>
+      <w:proofErr w:type="spellStart"/>
+      <w:r>
+        <w:rPr>
+          <w:lang w:val="nl-NL"/>
+        </w:rPr>
+        <w:t>lightness</w:t>
+      </w:r>
+      <w:proofErr w:type="spellEnd"/>
+      <w:r>
+        <w:rPr>
+          <w:lang w:val="nl-NL"/>
+        </w:rPr>
+        <w:t xml:space="preserve"> methode gebruikt de hoogste RGB-waarde en de laagste en pakt daarvan het gemiddelde. De </w:t>
+      </w:r>
+      <w:proofErr w:type="spellStart"/>
+      <w:r>
+        <w:rPr>
+          <w:lang w:val="nl-NL"/>
+        </w:rPr>
+        <w:t>average</w:t>
+      </w:r>
+      <w:proofErr w:type="spellEnd"/>
+      <w:r>
+        <w:rPr>
+          <w:lang w:val="nl-NL"/>
+        </w:rPr>
+        <w:t xml:space="preserve"> methode gebruikt het gemiddelde van R, G en B. De </w:t>
+      </w:r>
+      <w:proofErr w:type="spellStart"/>
+      <w:r>
+        <w:rPr>
+          <w:lang w:val="nl-NL"/>
+        </w:rPr>
+        <w:t>luminosity</w:t>
+      </w:r>
+      <w:proofErr w:type="spellEnd"/>
+      <w:r>
+        <w:rPr>
+          <w:lang w:val="nl-NL"/>
+        </w:rPr>
+        <w:t xml:space="preserve"> methode houdt rekening met de </w:t>
+      </w:r>
+      <w:proofErr w:type="spellStart"/>
+      <w:r>
+        <w:rPr>
+          <w:lang w:val="nl-NL"/>
+        </w:rPr>
+        <w:t>mensenlijke</w:t>
+      </w:r>
+      <w:proofErr w:type="spellEnd"/>
+      <w:r>
+        <w:rPr>
+          <w:lang w:val="nl-NL"/>
+        </w:rPr>
+        <w:t xml:space="preserve"> perceptie. Kleuren die mensen meer opvallen worden zwaarder meegerekend. </w:t>
       </w:r>
     </w:p>
     <w:p>
       <w:pPr>
         <w:pStyle w:val="Kop2"/>
+        <w:jc w:val="left"/>
         <w:rPr>
           <w:lang w:val="nl-NL"/>
         </w:rPr>
@@ -87,11 +246,12 @@
         <w:rPr>
           <w:lang w:val="nl-NL"/>
         </w:rPr>
-        <w:t>Doel</w:t>
+        <w:t>Hypothese</w:t>
       </w:r>
     </w:p>
     <w:p>
       <w:pPr>
+        <w:jc w:val="left"/>
         <w:rPr>
           <w:lang w:val="nl-NL"/>
         </w:rPr>
@@ -100,12 +260,27 @@
         <w:rPr>
           <w:lang w:val="nl-NL"/>
         </w:rPr>
-        <w:t xml:space="preserve">In dit meetrapport wordt onderzocht wat de beste methode is om een image van RGB naar Grayscale te transformeren. De methodes die worden vergeleken zijn: de lightness methode, de average methode en de lumnosity methode. De lightness methode gebruikt de hoogste RGB-waarde en de laagste en pakt daarvan het gemiddelde. De average methode gebruikt het gemiddelde van R, G en B. De luminosity methode houdt rekening met de mensenlijke perceptie. Kleuren die mensen meer opvallen worden zwaarder meegerekend. </w:t>
+        <w:t xml:space="preserve">Er wordt verwacht dat de </w:t>
+      </w:r>
+      <w:proofErr w:type="spellStart"/>
+      <w:r>
+        <w:rPr>
+          <w:lang w:val="nl-NL"/>
+        </w:rPr>
+        <w:t>average</w:t>
+      </w:r>
+      <w:proofErr w:type="spellEnd"/>
+      <w:r>
+        <w:rPr>
+          <w:lang w:val="nl-NL"/>
+        </w:rPr>
+        <w:t xml:space="preserve">-methode het beste resultaat geeft voor dit project. </w:t>
       </w:r>
     </w:p>
     <w:p>
       <w:pPr>
         <w:pStyle w:val="Kop2"/>
+        <w:jc w:val="left"/>
         <w:rPr>
           <w:lang w:val="nl-NL"/>
         </w:rPr>
@@ -114,11 +289,12 @@
         <w:rPr>
           <w:lang w:val="nl-NL"/>
         </w:rPr>
-        <w:t>Hypothese</w:t>
+        <w:t>Werkwijze</w:t>
       </w:r>
     </w:p>
     <w:p>
       <w:pPr>
+        <w:jc w:val="left"/>
         <w:rPr>
           <w:lang w:val="nl-NL"/>
         </w:rPr>
@@ -127,81 +303,55 @@
         <w:rPr>
           <w:lang w:val="nl-NL"/>
         </w:rPr>
-        <w:t xml:space="preserve">Er wordt verwacht dat de average-methode het beste resultaat geeft voor dit project. </w:t>
+        <w:t xml:space="preserve">Voor elke methode wordt een implementatie geschreven, en de </w:t>
+      </w:r>
+      <w:r>
+        <w:rPr>
+          <w:lang w:val="nl-NL"/>
+        </w:rPr>
+        <w:t xml:space="preserve">resultaten </w:t>
+      </w:r>
+      <w:r>
+        <w:rPr>
+          <w:lang w:val="nl-NL"/>
+        </w:rPr>
+        <w:t xml:space="preserve">worden vergeleken met die van de default </w:t>
+      </w:r>
+      <w:r>
+        <w:rPr>
+          <w:lang w:val="nl-NL"/>
+        </w:rPr>
+        <w:t>implementatie</w:t>
+      </w:r>
+      <w:r>
+        <w:rPr>
+          <w:lang w:val="nl-NL"/>
+        </w:rPr>
+        <w:t>.</w:t>
+      </w:r>
+      <w:r>
+        <w:rPr>
+          <w:lang w:val="nl-NL"/>
+        </w:rPr>
+        <w:t xml:space="preserve"> Zo kan er gekeken worden of de methode grote verschillen heeft ten opzichte van de default </w:t>
+      </w:r>
+      <w:r>
+        <w:rPr>
+          <w:lang w:val="nl-NL"/>
+        </w:rPr>
+        <w:t>implementatie</w:t>
+      </w:r>
+      <w:r>
+        <w:rPr>
+          <w:lang w:val="nl-NL"/>
+        </w:rPr>
+        <w:t xml:space="preserve">. </w:t>
       </w:r>
     </w:p>
     <w:p>
       <w:pPr>
         <w:pStyle w:val="Kop2"/>
-        <w:rPr>
-          <w:lang w:val="nl-NL"/>
-        </w:rPr>
-      </w:pPr>
-      <w:r>
-        <w:rPr>
-          <w:lang w:val="nl-NL"/>
-        </w:rPr>
-        <w:t>Werkwijze</w:t>
-      </w:r>
-    </w:p>
-    <w:p>
-      <w:pPr>
-        <w:rPr>
-          <w:lang w:val="nl-NL"/>
-        </w:rPr>
-      </w:pPr>
-      <w:r>
-        <w:rPr>
-          <w:lang w:val="nl-NL"/>
-        </w:rPr>
-        <w:t xml:space="preserve">Voor elke methode wordt een implementatie geschreven, en de </w:t>
-      </w:r>
-      <w:r>
-        <w:rPr>
-          <w:lang w:val="nl-NL"/>
-        </w:rPr>
-        <w:t xml:space="preserve">resultaten </w:t>
-      </w:r>
-      <w:r>
-        <w:rPr>
-          <w:lang w:val="nl-NL"/>
-        </w:rPr>
-        <w:t xml:space="preserve">worden vergeleken met die van de default </w:t>
-      </w:r>
-      <w:r>
-        <w:rPr>
-          <w:lang w:val="nl-NL"/>
-        </w:rPr>
-        <w:t>implementatie</w:t>
-      </w:r>
-      <w:r>
-        <w:rPr>
-          <w:lang w:val="nl-NL"/>
-        </w:rPr>
-        <w:t>.</w:t>
-      </w:r>
-      <w:r>
-        <w:rPr>
-          <w:lang w:val="nl-NL"/>
-        </w:rPr>
-        <w:t xml:space="preserve"> Zo kan er gekeken worden of de methode grote verschillen heeft ten opzichte van de default </w:t>
-      </w:r>
-      <w:r>
-        <w:rPr>
-          <w:lang w:val="nl-NL"/>
-        </w:rPr>
-        <w:t>implementatie</w:t>
-      </w:r>
-      <w:r>
-        <w:rPr>
-          <w:lang w:val="nl-NL"/>
-        </w:rPr>
-        <w:t xml:space="preserve">. </w:t>
-      </w:r>
-    </w:p>
-    <w:p>
-      <w:pPr>
-        <w:pStyle w:val="Kop2"/>
+        <w:jc w:val="left"/>
         <w:rPr>
           <w:lang w:val="nl-NL"/>
         </w:rPr>
@@ -341,6 +491,7 @@
                 <w:lang w:val="nl-NL" w:eastAsia="nl-NL"/>
               </w:rPr>
             </w:pPr>
+            <w:proofErr w:type="spellStart"/>
             <w:r>
               <w:rPr>
                 <w:rFonts w:ascii="Calibri" w:eastAsia="Times New Roman" w:hAnsi="Calibri" w:cs="Calibri"/>
@@ -352,6 +503,7 @@
               </w:rPr>
               <w:t>Lightness</w:t>
             </w:r>
+            <w:proofErr w:type="spellEnd"/>
           </w:p>
         </w:tc>
         <w:tc>
@@ -381,6 +533,8 @@
                 <w:lang w:val="nl-NL" w:eastAsia="nl-NL"/>
               </w:rPr>
             </w:pPr>
+            <w:proofErr w:type="spellStart"/>
+            <w:proofErr w:type="gramStart"/>
             <w:r>
               <w:rPr>
                 <w:rFonts w:ascii="Calibri" w:eastAsia="Times New Roman" w:hAnsi="Calibri" w:cs="Calibri"/>
@@ -392,6 +546,8 @@
               </w:rPr>
               <w:t>luminosity</w:t>
             </w:r>
+            <w:proofErr w:type="spellEnd"/>
+            <w:proofErr w:type="gramEnd"/>
           </w:p>
         </w:tc>
         <w:tc>
@@ -421,6 +577,8 @@
                 <w:lang w:val="nl-NL" w:eastAsia="nl-NL"/>
               </w:rPr>
             </w:pPr>
+            <w:proofErr w:type="spellStart"/>
+            <w:proofErr w:type="gramStart"/>
             <w:r>
               <w:rPr>
                 <w:rFonts w:ascii="Calibri" w:eastAsia="Times New Roman" w:hAnsi="Calibri" w:cs="Calibri"/>
@@ -432,6 +590,8 @@
               </w:rPr>
               <w:t>average</w:t>
             </w:r>
+            <w:proofErr w:type="spellEnd"/>
+            <w:proofErr w:type="gramEnd"/>
           </w:p>
         </w:tc>
       </w:tr>
@@ -492,7 +652,7 @@
           <w:p>
             <w:pPr>
               <w:spacing w:after="0" w:line="240" w:lineRule="auto"/>
-              <w:jc w:val="right"/>
+              <w:jc w:val="left"/>
               <w:rPr>
                 <w:rFonts w:ascii="Calibri" w:eastAsia="Times New Roman" w:hAnsi="Calibri" w:cs="Calibri"/>
                 <w:color w:val="000000"/>
@@ -528,7 +688,7 @@
           <w:p>
             <w:pPr>
               <w:spacing w:after="0" w:line="240" w:lineRule="auto"/>
-              <w:jc w:val="right"/>
+              <w:jc w:val="left"/>
               <w:rPr>
                 <w:rFonts w:ascii="Calibri" w:eastAsia="Times New Roman" w:hAnsi="Calibri" w:cs="Calibri"/>
                 <w:color w:val="000000"/>
@@ -564,7 +724,7 @@
           <w:p>
             <w:pPr>
               <w:spacing w:after="0" w:line="240" w:lineRule="auto"/>
-              <w:jc w:val="right"/>
+              <w:jc w:val="left"/>
               <w:rPr>
                 <w:rFonts w:ascii="Calibri" w:eastAsia="Times New Roman" w:hAnsi="Calibri" w:cs="Calibri"/>
                 <w:color w:val="000000"/>
@@ -600,7 +760,7 @@
           <w:p>
             <w:pPr>
               <w:spacing w:after="0" w:line="240" w:lineRule="auto"/>
-              <w:jc w:val="right"/>
+              <w:jc w:val="left"/>
               <w:rPr>
                 <w:rFonts w:ascii="Calibri" w:eastAsia="Times New Roman" w:hAnsi="Calibri" w:cs="Calibri"/>
                 <w:color w:val="000000"/>
@@ -677,7 +837,7 @@
           <w:p>
             <w:pPr>
               <w:spacing w:after="0" w:line="240" w:lineRule="auto"/>
-              <w:jc w:val="right"/>
+              <w:jc w:val="left"/>
               <w:rPr>
                 <w:rFonts w:ascii="Calibri" w:eastAsia="Times New Roman" w:hAnsi="Calibri" w:cs="Calibri"/>
                 <w:color w:val="000000"/>
@@ -713,7 +873,7 @@
           <w:p>
             <w:pPr>
               <w:spacing w:after="0" w:line="240" w:lineRule="auto"/>
-              <w:jc w:val="right"/>
+              <w:jc w:val="left"/>
               <w:rPr>
                 <w:rFonts w:ascii="Calibri" w:eastAsia="Times New Roman" w:hAnsi="Calibri" w:cs="Calibri"/>
                 <w:color w:val="000000"/>
@@ -749,7 +909,7 @@
           <w:p>
             <w:pPr>
               <w:spacing w:after="0" w:line="240" w:lineRule="auto"/>
-              <w:jc w:val="right"/>
+              <w:jc w:val="left"/>
               <w:rPr>
                 <w:rFonts w:ascii="Calibri" w:eastAsia="Times New Roman" w:hAnsi="Calibri" w:cs="Calibri"/>
                 <w:color w:val="000000"/>
@@ -785,7 +945,7 @@
           <w:p>
             <w:pPr>
               <w:spacing w:after="0" w:line="240" w:lineRule="auto"/>
-              <w:jc w:val="right"/>
+              <w:jc w:val="left"/>
               <w:rPr>
                 <w:rFonts w:ascii="Calibri" w:eastAsia="Times New Roman" w:hAnsi="Calibri" w:cs="Calibri"/>
                 <w:color w:val="000000"/>
@@ -862,7 +1022,7 @@
           <w:p>
             <w:pPr>
               <w:spacing w:after="0" w:line="240" w:lineRule="auto"/>
-              <w:jc w:val="right"/>
+              <w:jc w:val="left"/>
               <w:rPr>
                 <w:rFonts w:ascii="Calibri" w:eastAsia="Times New Roman" w:hAnsi="Calibri" w:cs="Calibri"/>
                 <w:color w:val="000000"/>
@@ -898,7 +1058,7 @@
           <w:p>
             <w:pPr>
               <w:spacing w:after="0" w:line="240" w:lineRule="auto"/>
-              <w:jc w:val="right"/>
+              <w:jc w:val="left"/>
               <w:rPr>
                 <w:rFonts w:ascii="Calibri" w:eastAsia="Times New Roman" w:hAnsi="Calibri" w:cs="Calibri"/>
                 <w:color w:val="000000"/>
@@ -934,7 +1094,7 @@
           <w:p>
             <w:pPr>
               <w:spacing w:after="0" w:line="240" w:lineRule="auto"/>
-              <w:jc w:val="right"/>
+              <w:jc w:val="left"/>
               <w:rPr>
                 <w:rFonts w:ascii="Calibri" w:eastAsia="Times New Roman" w:hAnsi="Calibri" w:cs="Calibri"/>
                 <w:color w:val="000000"/>
@@ -970,7 +1130,7 @@
           <w:p>
             <w:pPr>
               <w:spacing w:after="0" w:line="240" w:lineRule="auto"/>
-              <w:jc w:val="right"/>
+              <w:jc w:val="left"/>
               <w:rPr>
                 <w:rFonts w:ascii="Calibri" w:eastAsia="Times New Roman" w:hAnsi="Calibri" w:cs="Calibri"/>
                 <w:color w:val="000000"/>
@@ -1047,7 +1207,7 @@
           <w:p>
             <w:pPr>
               <w:spacing w:after="0" w:line="240" w:lineRule="auto"/>
-              <w:jc w:val="right"/>
+              <w:jc w:val="left"/>
               <w:rPr>
                 <w:rFonts w:ascii="Calibri" w:eastAsia="Times New Roman" w:hAnsi="Calibri" w:cs="Calibri"/>
                 <w:color w:val="000000"/>
@@ -1083,7 +1243,7 @@
           <w:p>
             <w:pPr>
               <w:spacing w:after="0" w:line="240" w:lineRule="auto"/>
-              <w:jc w:val="right"/>
+              <w:jc w:val="left"/>
               <w:rPr>
                 <w:rFonts w:ascii="Calibri" w:eastAsia="Times New Roman" w:hAnsi="Calibri" w:cs="Calibri"/>
                 <w:color w:val="000000"/>
@@ -1119,7 +1279,7 @@
           <w:p>
             <w:pPr>
               <w:spacing w:after="0" w:line="240" w:lineRule="auto"/>
-              <w:jc w:val="right"/>
+              <w:jc w:val="left"/>
               <w:rPr>
                 <w:rFonts w:ascii="Calibri" w:eastAsia="Times New Roman" w:hAnsi="Calibri" w:cs="Calibri"/>
                 <w:color w:val="000000"/>
@@ -1155,7 +1315,7 @@
           <w:p>
             <w:pPr>
               <w:spacing w:after="0" w:line="240" w:lineRule="auto"/>
-              <w:jc w:val="right"/>
+              <w:jc w:val="left"/>
               <w:rPr>
                 <w:rFonts w:ascii="Calibri" w:eastAsia="Times New Roman" w:hAnsi="Calibri" w:cs="Calibri"/>
                 <w:color w:val="000000"/>
@@ -1232,7 +1392,7 @@
           <w:p>
             <w:pPr>
               <w:spacing w:after="0" w:line="240" w:lineRule="auto"/>
-              <w:jc w:val="right"/>
+              <w:jc w:val="left"/>
               <w:rPr>
                 <w:rFonts w:ascii="Calibri" w:eastAsia="Times New Roman" w:hAnsi="Calibri" w:cs="Calibri"/>
                 <w:color w:val="000000"/>
@@ -1268,7 +1428,7 @@
           <w:p>
             <w:pPr>
               <w:spacing w:after="0" w:line="240" w:lineRule="auto"/>
-              <w:jc w:val="right"/>
+              <w:jc w:val="left"/>
               <w:rPr>
                 <w:rFonts w:ascii="Calibri" w:eastAsia="Times New Roman" w:hAnsi="Calibri" w:cs="Calibri"/>
                 <w:color w:val="000000"/>
@@ -1304,7 +1464,7 @@
           <w:p>
             <w:pPr>
               <w:spacing w:after="0" w:line="240" w:lineRule="auto"/>
-              <w:jc w:val="right"/>
+              <w:jc w:val="left"/>
               <w:rPr>
                 <w:rFonts w:ascii="Calibri" w:eastAsia="Times New Roman" w:hAnsi="Calibri" w:cs="Calibri"/>
                 <w:color w:val="000000"/>
@@ -1340,7 +1500,7 @@
           <w:p>
             <w:pPr>
               <w:spacing w:after="0" w:line="240" w:lineRule="auto"/>
-              <w:jc w:val="right"/>
+              <w:jc w:val="left"/>
               <w:rPr>
                 <w:rFonts w:ascii="Calibri" w:eastAsia="Times New Roman" w:hAnsi="Calibri" w:cs="Calibri"/>
                 <w:color w:val="000000"/>
@@ -1417,7 +1577,7 @@
           <w:p>
             <w:pPr>
               <w:spacing w:after="0" w:line="240" w:lineRule="auto"/>
-              <w:jc w:val="right"/>
+              <w:jc w:val="left"/>
               <w:rPr>
                 <w:rFonts w:ascii="Calibri" w:eastAsia="Times New Roman" w:hAnsi="Calibri" w:cs="Calibri"/>
                 <w:color w:val="000000"/>
@@ -1453,7 +1613,7 @@
           <w:p>
             <w:pPr>
               <w:spacing w:after="0" w:line="240" w:lineRule="auto"/>
-              <w:jc w:val="right"/>
+              <w:jc w:val="left"/>
               <w:rPr>
                 <w:rFonts w:ascii="Calibri" w:eastAsia="Times New Roman" w:hAnsi="Calibri" w:cs="Calibri"/>
                 <w:color w:val="000000"/>
@@ -1489,7 +1649,7 @@
           <w:p>
             <w:pPr>
               <w:spacing w:after="0" w:line="240" w:lineRule="auto"/>
-              <w:jc w:val="right"/>
+              <w:jc w:val="left"/>
               <w:rPr>
                 <w:rFonts w:ascii="Calibri" w:eastAsia="Times New Roman" w:hAnsi="Calibri" w:cs="Calibri"/>
                 <w:color w:val="000000"/>
@@ -1525,7 +1685,7 @@
           <w:p>
             <w:pPr>
               <w:spacing w:after="0" w:line="240" w:lineRule="auto"/>
-              <w:jc w:val="right"/>
+              <w:jc w:val="left"/>
               <w:rPr>
                 <w:rFonts w:ascii="Calibri" w:eastAsia="Times New Roman" w:hAnsi="Calibri" w:cs="Calibri"/>
                 <w:color w:val="000000"/>
@@ -1602,7 +1762,7 @@
           <w:p>
             <w:pPr>
               <w:spacing w:after="0" w:line="240" w:lineRule="auto"/>
-              <w:jc w:val="right"/>
+              <w:jc w:val="left"/>
               <w:rPr>
                 <w:rFonts w:ascii="Calibri" w:eastAsia="Times New Roman" w:hAnsi="Calibri" w:cs="Calibri"/>
                 <w:color w:val="000000"/>
@@ -1638,7 +1798,7 @@
           <w:p>
             <w:pPr>
               <w:spacing w:after="0" w:line="240" w:lineRule="auto"/>
-              <w:jc w:val="right"/>
+              <w:jc w:val="left"/>
               <w:rPr>
                 <w:rFonts w:ascii="Calibri" w:eastAsia="Times New Roman" w:hAnsi="Calibri" w:cs="Calibri"/>
                 <w:color w:val="000000"/>
@@ -1674,7 +1834,7 @@
           <w:p>
             <w:pPr>
               <w:spacing w:after="0" w:line="240" w:lineRule="auto"/>
-              <w:jc w:val="right"/>
+              <w:jc w:val="left"/>
               <w:rPr>
                 <w:rFonts w:ascii="Calibri" w:eastAsia="Times New Roman" w:hAnsi="Calibri" w:cs="Calibri"/>
                 <w:color w:val="000000"/>
@@ -1710,7 +1870,7 @@
           <w:p>
             <w:pPr>
               <w:spacing w:after="0" w:line="240" w:lineRule="auto"/>
-              <w:jc w:val="right"/>
+              <w:jc w:val="left"/>
               <w:rPr>
                 <w:rFonts w:ascii="Calibri" w:eastAsia="Times New Roman" w:hAnsi="Calibri" w:cs="Calibri"/>
                 <w:color w:val="000000"/>
@@ -1787,7 +1947,7 @@
           <w:p>
             <w:pPr>
               <w:spacing w:after="0" w:line="240" w:lineRule="auto"/>
-              <w:jc w:val="right"/>
+              <w:jc w:val="left"/>
               <w:rPr>
                 <w:rFonts w:ascii="Calibri" w:eastAsia="Times New Roman" w:hAnsi="Calibri" w:cs="Calibri"/>
                 <w:color w:val="000000"/>
@@ -1823,7 +1983,7 @@
           <w:p>
             <w:pPr>
               <w:spacing w:after="0" w:line="240" w:lineRule="auto"/>
-              <w:jc w:val="right"/>
+              <w:jc w:val="left"/>
               <w:rPr>
                 <w:rFonts w:ascii="Calibri" w:eastAsia="Times New Roman" w:hAnsi="Calibri" w:cs="Calibri"/>
                 <w:color w:val="000000"/>
@@ -1859,7 +2019,7 @@
           <w:p>
             <w:pPr>
               <w:spacing w:after="0" w:line="240" w:lineRule="auto"/>
-              <w:jc w:val="right"/>
+              <w:jc w:val="left"/>
               <w:rPr>
                 <w:rFonts w:ascii="Calibri" w:eastAsia="Times New Roman" w:hAnsi="Calibri" w:cs="Calibri"/>
                 <w:color w:val="000000"/>
@@ -1895,7 +2055,7 @@
           <w:p>
             <w:pPr>
               <w:spacing w:after="0" w:line="240" w:lineRule="auto"/>
-              <w:jc w:val="right"/>
+              <w:jc w:val="left"/>
               <w:rPr>
                 <w:rFonts w:ascii="Calibri" w:eastAsia="Times New Roman" w:hAnsi="Calibri" w:cs="Calibri"/>
                 <w:color w:val="000000"/>
@@ -1972,7 +2132,7 @@
           <w:p>
             <w:pPr>
               <w:spacing w:after="0" w:line="240" w:lineRule="auto"/>
-              <w:jc w:val="right"/>
+              <w:jc w:val="left"/>
               <w:rPr>
                 <w:rFonts w:ascii="Calibri" w:eastAsia="Times New Roman" w:hAnsi="Calibri" w:cs="Calibri"/>
                 <w:color w:val="000000"/>
@@ -2008,7 +2168,7 @@
           <w:p>
             <w:pPr>
               <w:spacing w:after="0" w:line="240" w:lineRule="auto"/>
-              <w:jc w:val="right"/>
+              <w:jc w:val="left"/>
               <w:rPr>
                 <w:rFonts w:ascii="Calibri" w:eastAsia="Times New Roman" w:hAnsi="Calibri" w:cs="Calibri"/>
                 <w:color w:val="000000"/>
@@ -2044,7 +2204,7 @@
           <w:p>
             <w:pPr>
               <w:spacing w:after="0" w:line="240" w:lineRule="auto"/>
-              <w:jc w:val="right"/>
+              <w:jc w:val="left"/>
               <w:rPr>
                 <w:rFonts w:ascii="Calibri" w:eastAsia="Times New Roman" w:hAnsi="Calibri" w:cs="Calibri"/>
                 <w:color w:val="000000"/>
@@ -2080,7 +2240,7 @@
           <w:p>
             <w:pPr>
               <w:spacing w:after="0" w:line="240" w:lineRule="auto"/>
-              <w:jc w:val="right"/>
+              <w:jc w:val="left"/>
               <w:rPr>
                 <w:rFonts w:ascii="Calibri" w:eastAsia="Times New Roman" w:hAnsi="Calibri" w:cs="Calibri"/>
                 <w:color w:val="000000"/>
@@ -2157,7 +2317,7 @@
           <w:p>
             <w:pPr>
               <w:spacing w:after="0" w:line="240" w:lineRule="auto"/>
-              <w:jc w:val="right"/>
+              <w:jc w:val="left"/>
               <w:rPr>
                 <w:rFonts w:ascii="Calibri" w:eastAsia="Times New Roman" w:hAnsi="Calibri" w:cs="Calibri"/>
                 <w:color w:val="000000"/>
@@ -2193,7 +2353,7 @@
           <w:p>
             <w:pPr>
               <w:spacing w:after="0" w:line="240" w:lineRule="auto"/>
-              <w:jc w:val="right"/>
+              <w:jc w:val="left"/>
               <w:rPr>
                 <w:rFonts w:ascii="Calibri" w:eastAsia="Times New Roman" w:hAnsi="Calibri" w:cs="Calibri"/>
                 <w:color w:val="000000"/>
@@ -2229,7 +2389,7 @@
           <w:p>
             <w:pPr>
               <w:spacing w:after="0" w:line="240" w:lineRule="auto"/>
-              <w:jc w:val="right"/>
+              <w:jc w:val="left"/>
               <w:rPr>
                 <w:rFonts w:ascii="Calibri" w:eastAsia="Times New Roman" w:hAnsi="Calibri" w:cs="Calibri"/>
                 <w:color w:val="000000"/>
@@ -2265,7 +2425,7 @@
           <w:p>
             <w:pPr>
               <w:spacing w:after="0" w:line="240" w:lineRule="auto"/>
-              <w:jc w:val="right"/>
+              <w:jc w:val="left"/>
               <w:rPr>
                 <w:rFonts w:ascii="Calibri" w:eastAsia="Times New Roman" w:hAnsi="Calibri" w:cs="Calibri"/>
                 <w:color w:val="000000"/>
@@ -2342,7 +2502,7 @@
           <w:p>
             <w:pPr>
               <w:spacing w:after="0" w:line="240" w:lineRule="auto"/>
-              <w:jc w:val="right"/>
+              <w:jc w:val="left"/>
               <w:rPr>
                 <w:rFonts w:ascii="Calibri" w:eastAsia="Times New Roman" w:hAnsi="Calibri" w:cs="Calibri"/>
                 <w:color w:val="000000"/>
@@ -2378,7 +2538,7 @@
           <w:p>
             <w:pPr>
               <w:spacing w:after="0" w:line="240" w:lineRule="auto"/>
-              <w:jc w:val="right"/>
+              <w:jc w:val="left"/>
               <w:rPr>
                 <w:rFonts w:ascii="Calibri" w:eastAsia="Times New Roman" w:hAnsi="Calibri" w:cs="Calibri"/>
                 <w:color w:val="000000"/>
@@ -2414,7 +2574,7 @@
           <w:p>
             <w:pPr>
               <w:spacing w:after="0" w:line="240" w:lineRule="auto"/>
-              <w:jc w:val="right"/>
+              <w:jc w:val="left"/>
               <w:rPr>
                 <w:rFonts w:ascii="Calibri" w:eastAsia="Times New Roman" w:hAnsi="Calibri" w:cs="Calibri"/>
                 <w:color w:val="000000"/>
@@ -2450,7 +2610,7 @@
           <w:p>
             <w:pPr>
               <w:spacing w:after="0" w:line="240" w:lineRule="auto"/>
-              <w:jc w:val="right"/>
+              <w:jc w:val="left"/>
               <w:rPr>
                 <w:rFonts w:ascii="Calibri" w:eastAsia="Times New Roman" w:hAnsi="Calibri" w:cs="Calibri"/>
                 <w:color w:val="000000"/>
@@ -2527,7 +2687,7 @@
           <w:p>
             <w:pPr>
               <w:spacing w:after="0" w:line="240" w:lineRule="auto"/>
-              <w:jc w:val="right"/>
+              <w:jc w:val="left"/>
               <w:rPr>
                 <w:rFonts w:ascii="Calibri" w:eastAsia="Times New Roman" w:hAnsi="Calibri" w:cs="Calibri"/>
                 <w:color w:val="000000"/>
@@ -2563,7 +2723,7 @@
           <w:p>
             <w:pPr>
               <w:spacing w:after="0" w:line="240" w:lineRule="auto"/>
-              <w:jc w:val="right"/>
+              <w:jc w:val="left"/>
               <w:rPr>
                 <w:rFonts w:ascii="Calibri" w:eastAsia="Times New Roman" w:hAnsi="Calibri" w:cs="Calibri"/>
                 <w:color w:val="000000"/>
@@ -2599,7 +2759,7 @@
           <w:p>
             <w:pPr>
               <w:spacing w:after="0" w:line="240" w:lineRule="auto"/>
-              <w:jc w:val="right"/>
+              <w:jc w:val="left"/>
               <w:rPr>
                 <w:rFonts w:ascii="Calibri" w:eastAsia="Times New Roman" w:hAnsi="Calibri" w:cs="Calibri"/>
                 <w:color w:val="000000"/>
@@ -2635,7 +2795,7 @@
           <w:p>
             <w:pPr>
               <w:spacing w:after="0" w:line="240" w:lineRule="auto"/>
-              <w:jc w:val="right"/>
+              <w:jc w:val="left"/>
               <w:rPr>
                 <w:rFonts w:ascii="Calibri" w:eastAsia="Times New Roman" w:hAnsi="Calibri" w:cs="Calibri"/>
                 <w:color w:val="000000"/>
@@ -2712,7 +2872,7 @@
           <w:p>
             <w:pPr>
               <w:spacing w:after="0" w:line="240" w:lineRule="auto"/>
-              <w:jc w:val="right"/>
+              <w:jc w:val="left"/>
               <w:rPr>
                 <w:rFonts w:ascii="Calibri" w:eastAsia="Times New Roman" w:hAnsi="Calibri" w:cs="Calibri"/>
                 <w:color w:val="000000"/>
@@ -2748,7 +2908,7 @@
           <w:p>
             <w:pPr>
               <w:spacing w:after="0" w:line="240" w:lineRule="auto"/>
-              <w:jc w:val="right"/>
+              <w:jc w:val="left"/>
               <w:rPr>
                 <w:rFonts w:ascii="Calibri" w:eastAsia="Times New Roman" w:hAnsi="Calibri" w:cs="Calibri"/>
                 <w:color w:val="000000"/>
@@ -2784,7 +2944,7 @@
           <w:p>
             <w:pPr>
               <w:spacing w:after="0" w:line="240" w:lineRule="auto"/>
-              <w:jc w:val="right"/>
+              <w:jc w:val="left"/>
               <w:rPr>
                 <w:rFonts w:ascii="Calibri" w:eastAsia="Times New Roman" w:hAnsi="Calibri" w:cs="Calibri"/>
                 <w:color w:val="000000"/>
@@ -2820,7 +2980,7 @@
           <w:p>
             <w:pPr>
               <w:spacing w:after="0" w:line="240" w:lineRule="auto"/>
-              <w:jc w:val="right"/>
+              <w:jc w:val="left"/>
               <w:rPr>
                 <w:rFonts w:ascii="Calibri" w:eastAsia="Times New Roman" w:hAnsi="Calibri" w:cs="Calibri"/>
                 <w:color w:val="000000"/>
@@ -2897,7 +3057,7 @@
           <w:p>
             <w:pPr>
               <w:spacing w:after="0" w:line="240" w:lineRule="auto"/>
-              <w:jc w:val="right"/>
+              <w:jc w:val="left"/>
               <w:rPr>
                 <w:rFonts w:ascii="Calibri" w:eastAsia="Times New Roman" w:hAnsi="Calibri" w:cs="Calibri"/>
                 <w:color w:val="000000"/>
@@ -2933,7 +3093,7 @@
           <w:p>
             <w:pPr>
               <w:spacing w:after="0" w:line="240" w:lineRule="auto"/>
-              <w:jc w:val="right"/>
+              <w:jc w:val="left"/>
               <w:rPr>
                 <w:rFonts w:ascii="Calibri" w:eastAsia="Times New Roman" w:hAnsi="Calibri" w:cs="Calibri"/>
                 <w:color w:val="000000"/>
@@ -2969,7 +3129,7 @@
           <w:p>
             <w:pPr>
               <w:spacing w:after="0" w:line="240" w:lineRule="auto"/>
-              <w:jc w:val="right"/>
+              <w:jc w:val="left"/>
               <w:rPr>
                 <w:rFonts w:ascii="Calibri" w:eastAsia="Times New Roman" w:hAnsi="Calibri" w:cs="Calibri"/>
                 <w:color w:val="000000"/>
@@ -3005,7 +3165,7 @@
           <w:p>
             <w:pPr>
               <w:spacing w:after="0" w:line="240" w:lineRule="auto"/>
-              <w:jc w:val="right"/>
+              <w:jc w:val="left"/>
               <w:rPr>
                 <w:rFonts w:ascii="Calibri" w:eastAsia="Times New Roman" w:hAnsi="Calibri" w:cs="Calibri"/>
                 <w:color w:val="000000"/>
@@ -3082,7 +3242,7 @@
           <w:p>
             <w:pPr>
               <w:spacing w:after="0" w:line="240" w:lineRule="auto"/>
-              <w:jc w:val="right"/>
+              <w:jc w:val="left"/>
               <w:rPr>
                 <w:rFonts w:ascii="Calibri" w:eastAsia="Times New Roman" w:hAnsi="Calibri" w:cs="Calibri"/>
                 <w:color w:val="000000"/>
@@ -3118,7 +3278,7 @@
           <w:p>
             <w:pPr>
               <w:spacing w:after="0" w:line="240" w:lineRule="auto"/>
-              <w:jc w:val="right"/>
+              <w:jc w:val="left"/>
               <w:rPr>
                 <w:rFonts w:ascii="Calibri" w:eastAsia="Times New Roman" w:hAnsi="Calibri" w:cs="Calibri"/>
                 <w:color w:val="000000"/>
@@ -3154,7 +3314,7 @@
           <w:p>
             <w:pPr>
               <w:spacing w:after="0" w:line="240" w:lineRule="auto"/>
-              <w:jc w:val="right"/>
+              <w:jc w:val="left"/>
               <w:rPr>
                 <w:rFonts w:ascii="Calibri" w:eastAsia="Times New Roman" w:hAnsi="Calibri" w:cs="Calibri"/>
                 <w:color w:val="000000"/>
@@ -3190,7 +3350,7 @@
           <w:p>
             <w:pPr>
               <w:spacing w:after="0" w:line="240" w:lineRule="auto"/>
-              <w:jc w:val="right"/>
+              <w:jc w:val="left"/>
               <w:rPr>
                 <w:rFonts w:ascii="Calibri" w:eastAsia="Times New Roman" w:hAnsi="Calibri" w:cs="Calibri"/>
                 <w:color w:val="000000"/>
@@ -3267,7 +3427,7 @@
           <w:p>
             <w:pPr>
               <w:spacing w:after="0" w:line="240" w:lineRule="auto"/>
-              <w:jc w:val="right"/>
+              <w:jc w:val="left"/>
               <w:rPr>
                 <w:rFonts w:ascii="Calibri" w:eastAsia="Times New Roman" w:hAnsi="Calibri" w:cs="Calibri"/>
                 <w:color w:val="000000"/>
@@ -3303,7 +3463,7 @@
           <w:p>
             <w:pPr>
               <w:spacing w:after="0" w:line="240" w:lineRule="auto"/>
-              <w:jc w:val="right"/>
+              <w:jc w:val="left"/>
               <w:rPr>
                 <w:rFonts w:ascii="Calibri" w:eastAsia="Times New Roman" w:hAnsi="Calibri" w:cs="Calibri"/>
                 <w:color w:val="000000"/>
@@ -3339,7 +3499,7 @@
           <w:p>
             <w:pPr>
               <w:spacing w:after="0" w:line="240" w:lineRule="auto"/>
-              <w:jc w:val="right"/>
+              <w:jc w:val="left"/>
               <w:rPr>
                 <w:rFonts w:ascii="Calibri" w:eastAsia="Times New Roman" w:hAnsi="Calibri" w:cs="Calibri"/>
                 <w:color w:val="000000"/>
@@ -3375,7 +3535,7 @@
           <w:p>
             <w:pPr>
               <w:spacing w:after="0" w:line="240" w:lineRule="auto"/>
-              <w:jc w:val="right"/>
+              <w:jc w:val="left"/>
               <w:rPr>
                 <w:rFonts w:ascii="Calibri" w:eastAsia="Times New Roman" w:hAnsi="Calibri" w:cs="Calibri"/>
                 <w:color w:val="000000"/>
@@ -3398,6 +3558,7 @@
     </w:tbl>
     <w:p>
       <w:pPr>
+        <w:jc w:val="left"/>
         <w:rPr>
           <w:lang w:val="nl-NL"/>
         </w:rPr>
@@ -3405,6 +3566,7 @@
     </w:p>
     <w:p>
       <w:pPr>
+        <w:jc w:val="left"/>
         <w:rPr>
           <w:lang w:val="nl-NL"/>
         </w:rPr>
@@ -3412,6 +3574,7 @@
     </w:p>
     <w:p>
       <w:pPr>
+        <w:jc w:val="left"/>
         <w:rPr>
           <w:lang w:val="nl-NL"/>
         </w:rPr>
@@ -3420,6 +3583,7 @@
     <w:p>
       <w:pPr>
         <w:pStyle w:val="Kop2"/>
+        <w:jc w:val="left"/>
         <w:rPr>
           <w:lang w:val="nl-NL"/>
         </w:rPr>
@@ -3439,6 +3603,7 @@
     </w:p>
     <w:p>
       <w:pPr>
+        <w:jc w:val="left"/>
         <w:rPr>
           <w:lang w:val="nl-NL"/>
         </w:rPr>
@@ -3452,6 +3617,7 @@
     </w:p>
     <w:p>
       <w:pPr>
+        <w:jc w:val="left"/>
         <w:rPr>
           <w:i/>
           <w:lang w:val="nl-NL"/>
@@ -3512,6 +3678,7 @@
                 <w:lang w:val="nl-NL" w:eastAsia="nl-NL"/>
               </w:rPr>
             </w:pPr>
+            <w:proofErr w:type="gramStart"/>
             <w:r>
               <w:rPr>
                 <w:rFonts w:ascii="Calibri" w:eastAsia="Times New Roman" w:hAnsi="Calibri" w:cs="Calibri"/>
@@ -3521,28 +3688,10 @@
                 <w:sz w:val="22"/>
                 <w:lang w:val="nl-NL" w:eastAsia="nl-NL"/>
               </w:rPr>
-              <w:t>methode:</w:t>
-            </w:r>
-          </w:p>
-        </w:tc>
-        <w:tc>
-          <w:tcPr>
-            <w:tcW w:w="3100" w:type="dxa"/>
-            <w:tcBorders>
-              <w:top w:val="nil"/>
-              <w:left w:val="single" w:sz="4" w:space="0" w:color="FFFFFF"/>
-              <w:bottom w:val="single" w:sz="12" w:space="0" w:color="FFFFFF"/>
-              <w:right w:val="single" w:sz="4" w:space="0" w:color="FFFFFF"/>
-            </w:tcBorders>
-            <w:shd w:val="clear" w:color="000000" w:fill="000000"/>
-            <w:noWrap/>
-            <w:vAlign w:val="bottom"/>
-            <w:hideMark/>
-          </w:tcPr>
-          <w:p>
-            <w:pPr>
-              <w:spacing w:after="0" w:line="240" w:lineRule="auto"/>
-              <w:jc w:val="left"/>
+              <w:t>methode</w:t>
+            </w:r>
+            <w:proofErr w:type="gramEnd"/>
+            <w:r>
               <w:rPr>
                 <w:rFonts w:ascii="Calibri" w:eastAsia="Times New Roman" w:hAnsi="Calibri" w:cs="Calibri"/>
                 <w:b/>
@@ -3551,8 +3700,28 @@
                 <w:sz w:val="22"/>
                 <w:lang w:val="nl-NL" w:eastAsia="nl-NL"/>
               </w:rPr>
-            </w:pPr>
-            <w:r>
+              <w:t>:</w:t>
+            </w:r>
+          </w:p>
+        </w:tc>
+        <w:tc>
+          <w:tcPr>
+            <w:tcW w:w="3100" w:type="dxa"/>
+            <w:tcBorders>
+              <w:top w:val="nil"/>
+              <w:left w:val="single" w:sz="4" w:space="0" w:color="FFFFFF"/>
+              <w:bottom w:val="single" w:sz="12" w:space="0" w:color="FFFFFF"/>
+              <w:right w:val="single" w:sz="4" w:space="0" w:color="FFFFFF"/>
+            </w:tcBorders>
+            <w:shd w:val="clear" w:color="000000" w:fill="000000"/>
+            <w:noWrap/>
+            <w:vAlign w:val="bottom"/>
+            <w:hideMark/>
+          </w:tcPr>
+          <w:p>
+            <w:pPr>
+              <w:spacing w:after="0" w:line="240" w:lineRule="auto"/>
+              <w:jc w:val="left"/>
               <w:rPr>
                 <w:rFonts w:ascii="Calibri" w:eastAsia="Times New Roman" w:hAnsi="Calibri" w:cs="Calibri"/>
                 <w:b/>
@@ -3561,28 +3730,9 @@
                 <w:sz w:val="22"/>
                 <w:lang w:val="nl-NL" w:eastAsia="nl-NL"/>
               </w:rPr>
-              <w:t>totaal verschil facial parameters</w:t>
-            </w:r>
-          </w:p>
-        </w:tc>
-        <w:tc>
-          <w:tcPr>
-            <w:tcW w:w="3395" w:type="dxa"/>
-            <w:tcBorders>
-              <w:top w:val="nil"/>
-              <w:left w:val="single" w:sz="4" w:space="0" w:color="FFFFFF"/>
-              <w:bottom w:val="single" w:sz="12" w:space="0" w:color="FFFFFF"/>
-              <w:right w:val="single" w:sz="4" w:space="0" w:color="FFFFFF"/>
-            </w:tcBorders>
-            <w:shd w:val="clear" w:color="000000" w:fill="000000"/>
-            <w:noWrap/>
-            <w:vAlign w:val="bottom"/>
-            <w:hideMark/>
-          </w:tcPr>
-          <w:p>
-            <w:pPr>
-              <w:spacing w:after="0" w:line="240" w:lineRule="auto"/>
-              <w:jc w:val="left"/>
+            </w:pPr>
+            <w:proofErr w:type="gramStart"/>
+            <w:r>
               <w:rPr>
                 <w:rFonts w:ascii="Calibri" w:eastAsia="Times New Roman" w:hAnsi="Calibri" w:cs="Calibri"/>
                 <w:b/>
@@ -3591,7 +3741,9 @@
                 <w:sz w:val="22"/>
                 <w:lang w:val="nl-NL" w:eastAsia="nl-NL"/>
               </w:rPr>
-            </w:pPr>
+              <w:t>totaal</w:t>
+            </w:r>
+            <w:proofErr w:type="gramEnd"/>
             <w:r>
               <w:rPr>
                 <w:rFonts w:ascii="Calibri" w:eastAsia="Times New Roman" w:hAnsi="Calibri" w:cs="Calibri"/>
@@ -3601,18 +3753,18 @@
                 <w:sz w:val="22"/>
                 <w:lang w:val="nl-NL" w:eastAsia="nl-NL"/>
               </w:rPr>
-              <w:t>grootste verschil facial parameters</w:t>
-            </w:r>
-          </w:p>
-        </w:tc>
-        <w:tc>
-          <w:tcPr>
-            <w:tcW w:w="1856" w:type="dxa"/>
+              <w:t xml:space="preserve"> verschil facial parameters</w:t>
+            </w:r>
+          </w:p>
+        </w:tc>
+        <w:tc>
+          <w:tcPr>
+            <w:tcW w:w="3395" w:type="dxa"/>
             <w:tcBorders>
               <w:top w:val="nil"/>
               <w:left w:val="single" w:sz="4" w:space="0" w:color="FFFFFF"/>
               <w:bottom w:val="single" w:sz="12" w:space="0" w:color="FFFFFF"/>
-              <w:right w:val="nil"/>
+              <w:right w:val="single" w:sz="4" w:space="0" w:color="FFFFFF"/>
             </w:tcBorders>
             <w:shd w:val="clear" w:color="000000" w:fill="000000"/>
             <w:noWrap/>
@@ -3632,6 +3784,7 @@
                 <w:lang w:val="nl-NL" w:eastAsia="nl-NL"/>
               </w:rPr>
             </w:pPr>
+            <w:proofErr w:type="gramStart"/>
             <w:r>
               <w:rPr>
                 <w:rFonts w:ascii="Calibri" w:eastAsia="Times New Roman" w:hAnsi="Calibri" w:cs="Calibri"/>
@@ -3641,7 +3794,72 @@
                 <w:sz w:val="22"/>
                 <w:lang w:val="nl-NL" w:eastAsia="nl-NL"/>
               </w:rPr>
-              <w:t xml:space="preserve">aantal verschillen </w:t>
+              <w:t>grootste</w:t>
+            </w:r>
+            <w:proofErr w:type="gramEnd"/>
+            <w:r>
+              <w:rPr>
+                <w:rFonts w:ascii="Calibri" w:eastAsia="Times New Roman" w:hAnsi="Calibri" w:cs="Calibri"/>
+                <w:b/>
+                <w:bCs/>
+                <w:color w:val="FFFFFF"/>
+                <w:sz w:val="22"/>
+                <w:lang w:val="nl-NL" w:eastAsia="nl-NL"/>
+              </w:rPr>
+              <w:t xml:space="preserve"> verschil facial parameters</w:t>
+            </w:r>
+          </w:p>
+        </w:tc>
+        <w:tc>
+          <w:tcPr>
+            <w:tcW w:w="1856" w:type="dxa"/>
+            <w:tcBorders>
+              <w:top w:val="nil"/>
+              <w:left w:val="single" w:sz="4" w:space="0" w:color="FFFFFF"/>
+              <w:bottom w:val="single" w:sz="12" w:space="0" w:color="FFFFFF"/>
+              <w:right w:val="nil"/>
+            </w:tcBorders>
+            <w:shd w:val="clear" w:color="000000" w:fill="000000"/>
+            <w:noWrap/>
+            <w:vAlign w:val="bottom"/>
+            <w:hideMark/>
+          </w:tcPr>
+          <w:p>
+            <w:pPr>
+              <w:spacing w:after="0" w:line="240" w:lineRule="auto"/>
+              <w:jc w:val="left"/>
+              <w:rPr>
+                <w:rFonts w:ascii="Calibri" w:eastAsia="Times New Roman" w:hAnsi="Calibri" w:cs="Calibri"/>
+                <w:b/>
+                <w:bCs/>
+                <w:color w:val="FFFFFF"/>
+                <w:sz w:val="22"/>
+                <w:lang w:val="nl-NL" w:eastAsia="nl-NL"/>
+              </w:rPr>
+            </w:pPr>
+            <w:proofErr w:type="gramStart"/>
+            <w:r>
+              <w:rPr>
+                <w:rFonts w:ascii="Calibri" w:eastAsia="Times New Roman" w:hAnsi="Calibri" w:cs="Calibri"/>
+                <w:b/>
+                <w:bCs/>
+                <w:color w:val="FFFFFF"/>
+                <w:sz w:val="22"/>
+                <w:lang w:val="nl-NL" w:eastAsia="nl-NL"/>
+              </w:rPr>
+              <w:t>aantal</w:t>
+            </w:r>
+            <w:proofErr w:type="gramEnd"/>
+            <w:r>
+              <w:rPr>
+                <w:rFonts w:ascii="Calibri" w:eastAsia="Times New Roman" w:hAnsi="Calibri" w:cs="Calibri"/>
+                <w:b/>
+                <w:bCs/>
+                <w:color w:val="FFFFFF"/>
+                <w:sz w:val="22"/>
+                <w:lang w:val="nl-NL" w:eastAsia="nl-NL"/>
+              </w:rPr>
+              <w:t xml:space="preserve"> verschillen </w:t>
             </w:r>
           </w:p>
         </w:tc>
@@ -3675,6 +3893,7 @@
                 <w:lang w:val="nl-NL" w:eastAsia="nl-NL"/>
               </w:rPr>
             </w:pPr>
+            <w:proofErr w:type="spellStart"/>
             <w:r>
               <w:rPr>
                 <w:rFonts w:ascii="Calibri" w:eastAsia="Times New Roman" w:hAnsi="Calibri" w:cs="Calibri"/>
@@ -3684,6 +3903,7 @@
               </w:rPr>
               <w:t>Average</w:t>
             </w:r>
+            <w:proofErr w:type="spellEnd"/>
           </w:p>
         </w:tc>
         <w:tc>
@@ -3703,7 +3923,7 @@
           <w:p>
             <w:pPr>
               <w:spacing w:after="0" w:line="240" w:lineRule="auto"/>
-              <w:jc w:val="right"/>
+              <w:jc w:val="left"/>
               <w:rPr>
                 <w:rFonts w:ascii="Calibri" w:eastAsia="Times New Roman" w:hAnsi="Calibri" w:cs="Calibri"/>
                 <w:color w:val="000000"/>
@@ -3739,7 +3959,7 @@
           <w:p>
             <w:pPr>
               <w:spacing w:after="0" w:line="240" w:lineRule="auto"/>
-              <w:jc w:val="right"/>
+              <w:jc w:val="left"/>
               <w:rPr>
                 <w:rFonts w:ascii="Calibri" w:eastAsia="Times New Roman" w:hAnsi="Calibri" w:cs="Calibri"/>
                 <w:color w:val="000000"/>
@@ -3775,7 +3995,7 @@
           <w:p>
             <w:pPr>
               <w:spacing w:after="0" w:line="240" w:lineRule="auto"/>
-              <w:jc w:val="right"/>
+              <w:jc w:val="left"/>
               <w:rPr>
                 <w:rFonts w:ascii="Calibri" w:eastAsia="Times New Roman" w:hAnsi="Calibri" w:cs="Calibri"/>
                 <w:color w:val="000000"/>
@@ -3824,6 +4044,7 @@
                 <w:lang w:val="nl-NL" w:eastAsia="nl-NL"/>
               </w:rPr>
             </w:pPr>
+            <w:proofErr w:type="spellStart"/>
             <w:r>
               <w:rPr>
                 <w:rFonts w:ascii="Calibri" w:eastAsia="Times New Roman" w:hAnsi="Calibri" w:cs="Calibri"/>
@@ -3833,6 +4054,7 @@
               </w:rPr>
               <w:t>Luminosity</w:t>
             </w:r>
+            <w:proofErr w:type="spellEnd"/>
           </w:p>
         </w:tc>
         <w:tc>
@@ -3852,7 +4074,7 @@
           <w:p>
             <w:pPr>
               <w:spacing w:after="0" w:line="240" w:lineRule="auto"/>
-              <w:jc w:val="right"/>
+              <w:jc w:val="left"/>
               <w:rPr>
                 <w:rFonts w:ascii="Calibri" w:eastAsia="Times New Roman" w:hAnsi="Calibri" w:cs="Calibri"/>
                 <w:color w:val="000000"/>
@@ -3888,7 +4110,7 @@
           <w:p>
             <w:pPr>
               <w:spacing w:after="0" w:line="240" w:lineRule="auto"/>
-              <w:jc w:val="right"/>
+              <w:jc w:val="left"/>
               <w:rPr>
                 <w:rFonts w:ascii="Calibri" w:eastAsia="Times New Roman" w:hAnsi="Calibri" w:cs="Calibri"/>
                 <w:color w:val="000000"/>
@@ -3924,7 +4146,7 @@
           <w:p>
             <w:pPr>
               <w:spacing w:after="0" w:line="240" w:lineRule="auto"/>
-              <w:jc w:val="right"/>
+              <w:jc w:val="left"/>
               <w:rPr>
                 <w:rFonts w:ascii="Calibri" w:eastAsia="Times New Roman" w:hAnsi="Calibri" w:cs="Calibri"/>
                 <w:color w:val="000000"/>
@@ -3973,6 +4195,8 @@
                 <w:lang w:val="nl-NL" w:eastAsia="nl-NL"/>
               </w:rPr>
             </w:pPr>
+            <w:proofErr w:type="spellStart"/>
+            <w:proofErr w:type="gramStart"/>
             <w:r>
               <w:rPr>
                 <w:rFonts w:ascii="Calibri" w:eastAsia="Times New Roman" w:hAnsi="Calibri" w:cs="Calibri"/>
@@ -3982,6 +4206,8 @@
               </w:rPr>
               <w:t>lightness</w:t>
             </w:r>
+            <w:proofErr w:type="spellEnd"/>
+            <w:proofErr w:type="gramEnd"/>
           </w:p>
         </w:tc>
         <w:tc>
@@ -4001,7 +4227,7 @@
           <w:p>
             <w:pPr>
               <w:spacing w:after="0" w:line="240" w:lineRule="auto"/>
-              <w:jc w:val="right"/>
+              <w:jc w:val="left"/>
               <w:rPr>
                 <w:rFonts w:ascii="Calibri" w:eastAsia="Times New Roman" w:hAnsi="Calibri" w:cs="Calibri"/>
                 <w:color w:val="000000"/>
@@ -4037,7 +4263,7 @@
           <w:p>
             <w:pPr>
               <w:spacing w:after="0" w:line="240" w:lineRule="auto"/>
-              <w:jc w:val="right"/>
+              <w:jc w:val="left"/>
               <w:rPr>
                 <w:rFonts w:ascii="Calibri" w:eastAsia="Times New Roman" w:hAnsi="Calibri" w:cs="Calibri"/>
                 <w:color w:val="000000"/>
@@ -4073,7 +4299,7 @@
           <w:p>
             <w:pPr>
               <w:spacing w:after="0" w:line="240" w:lineRule="auto"/>
-              <w:jc w:val="right"/>
+              <w:jc w:val="left"/>
               <w:rPr>
                 <w:rFonts w:ascii="Calibri" w:eastAsia="Times New Roman" w:hAnsi="Calibri" w:cs="Calibri"/>
                 <w:color w:val="000000"/>
@@ -4096,6 +4322,7 @@
     </w:tbl>
     <w:p>
       <w:pPr>
+        <w:jc w:val="left"/>
         <w:rPr>
           <w:lang w:val="nl-NL"/>
         </w:rPr>
@@ -4104,6 +4331,7 @@
     <w:p>
       <w:pPr>
         <w:pStyle w:val="Kop2"/>
+        <w:jc w:val="left"/>
         <w:rPr>
           <w:lang w:val="nl-NL"/>
         </w:rPr>
@@ -4123,6 +4351,7 @@
     </w:p>
     <w:p>
       <w:pPr>
+        <w:jc w:val="left"/>
         <w:rPr>
           <w:lang w:val="nl-NL"/>
         </w:rPr>
@@ -4131,7 +4360,49 @@
         <w:rPr>
           <w:lang w:val="nl-NL"/>
         </w:rPr>
-        <w:t xml:space="preserve">Uit deze gegevens kan worden geconcludeerd dat zowel de Average methode als de Luminosity methode geschikt is voor dit project. De lightness methode heeft </w:t>
+        <w:t xml:space="preserve">Uit deze gegevens kan worden geconcludeerd dat zowel de </w:t>
+      </w:r>
+      <w:proofErr w:type="spellStart"/>
+      <w:r>
+        <w:rPr>
+          <w:lang w:val="nl-NL"/>
+        </w:rPr>
+        <w:t>Average</w:t>
+      </w:r>
+      <w:proofErr w:type="spellEnd"/>
+      <w:r>
+        <w:rPr>
+          <w:lang w:val="nl-NL"/>
+        </w:rPr>
+        <w:t xml:space="preserve"> methode als de </w:t>
+      </w:r>
+      <w:proofErr w:type="spellStart"/>
+      <w:r>
+        <w:rPr>
+          <w:lang w:val="nl-NL"/>
+        </w:rPr>
+        <w:t>Luminosity</w:t>
+      </w:r>
+      <w:proofErr w:type="spellEnd"/>
+      <w:r>
+        <w:rPr>
+          <w:lang w:val="nl-NL"/>
+        </w:rPr>
+        <w:t xml:space="preserve"> methode geschikt is voor dit project. De </w:t>
+      </w:r>
+      <w:proofErr w:type="spellStart"/>
+      <w:r>
+        <w:rPr>
+          <w:lang w:val="nl-NL"/>
+        </w:rPr>
+        <w:t>lightness</w:t>
+      </w:r>
+      <w:proofErr w:type="spellEnd"/>
+      <w:r>
+        <w:rPr>
+          <w:lang w:val="nl-NL"/>
+        </w:rPr>
+        <w:t xml:space="preserve"> methode heeft </w:t>
       </w:r>
       <w:r>
         <w:rPr>
@@ -4149,12 +4420,27 @@
         <w:rPr>
           <w:lang w:val="nl-NL"/>
         </w:rPr>
-        <w:t>De overgebleven methoden zullen nu vergeleken worden op het gebied van snelheid, en op basis hiervan kan de keuze worden gemaakt wat de beste methode is om te gebruiken voor computer vision.</w:t>
+        <w:t xml:space="preserve">De overgebleven methoden zullen nu vergeleken worden op het gebied van snelheid, en op basis hiervan kan de keuze worden gemaakt wat de beste methode is om te gebruiken voor computer </w:t>
+      </w:r>
+      <w:proofErr w:type="spellStart"/>
+      <w:r>
+        <w:rPr>
+          <w:lang w:val="nl-NL"/>
+        </w:rPr>
+        <w:t>vision</w:t>
+      </w:r>
+      <w:proofErr w:type="spellEnd"/>
+      <w:r>
+        <w:rPr>
+          <w:lang w:val="nl-NL"/>
+        </w:rPr>
+        <w:t>.</w:t>
       </w:r>
     </w:p>
     <w:p>
       <w:pPr>
         <w:pStyle w:val="Kop2"/>
+        <w:jc w:val="left"/>
         <w:rPr>
           <w:lang w:val="nl-NL"/>
         </w:rPr>
@@ -4175,6 +4461,7 @@
     <w:p>
       <w:pPr>
         <w:spacing w:before="240"/>
+        <w:jc w:val="left"/>
         <w:rPr>
           <w:lang w:val="nl-NL"/>
         </w:rPr>

</xml_diff>